<commit_message>
worked on thesis paper
</commit_message>
<xml_diff>
--- a/Misc/bakalaura_darbs.docx
+++ b/Misc/bakalaura_darbs.docx
@@ -2396,43 +2396,52 @@
     <w:p>
       <w:pPr>
         <w:pStyle w:val="Teksts"/>
-        <w:ind w:left="360" w:firstLine="360"/>
         <w:rPr>
           <w:color w:val="000000" w:themeColor="text1"/>
           <w:lang w:val="en-LV"/>
         </w:rPr>
       </w:pPr>
-    </w:p>
-    <w:p>
-      <w:pPr>
-        <w:pStyle w:val="Teksts"/>
+      <w:r>
         <w:rPr>
           <w:color w:val="000000" w:themeColor="text1"/>
           <w:lang w:val="en-LV"/>
         </w:rPr>
-      </w:pPr>
-      <w:r>
+        <w:t>There are different types of multi-agent systems, depending on the characteristics of the agents and their interactions. Some common types include:</w:t>
+      </w:r>
+    </w:p>
+    <w:p>
+      <w:pPr>
+        <w:pStyle w:val="Teksts"/>
+        <w:rPr>
+          <w:color w:val="000000" w:themeColor="text1"/>
+        </w:rPr>
+      </w:pPr>
+      <w:r>
+        <w:rPr>
+          <w:color w:val="000000" w:themeColor="text1"/>
+        </w:rPr>
+        <w:t>Pastāv dažādi vairāku aģentu sistēmu veidi, kas ir atkarīgi no aģentu raksturīpašībām, kā arī no to mijiedarbības likumiem. Izplatītākie veidi ir sekojoši:</w:t>
+      </w:r>
+    </w:p>
+    <w:p>
+      <w:pPr>
+        <w:pStyle w:val="Teksts"/>
         <w:rPr>
           <w:color w:val="000000" w:themeColor="text1"/>
           <w:lang w:val="en-LV"/>
         </w:rPr>
-        <w:t>A multi-agent system is a system consisting of multiple autonomous agents that interact with each other and with their environment. Agents are capable of reasoning, communication, and action in pursuit of their individual objectives, as well as for the benefit of the group. Multi-agent systems are a type of distributed artificial intelligence, where the focus is on modeling and analyzing the interactions between agents and their environment.</w:t>
-      </w:r>
-    </w:p>
-    <w:p>
-      <w:pPr>
-        <w:pStyle w:val="Teksts"/>
-        <w:ind w:left="360" w:firstLine="360"/>
+      </w:pPr>
+      <w:r>
         <w:rPr>
           <w:color w:val="000000" w:themeColor="text1"/>
           <w:lang w:val="en-LV"/>
         </w:rPr>
-      </w:pPr>
+        <w:t>Cooperative Multi-Agent Systems: Agents in this system work together to achieve a common goal. For example, a team of robots working together to assemble a product.</w:t>
+      </w:r>
     </w:p>
     <w:p>
       <w:pPr>
         <w:pStyle w:val="Teksts"/>
-        <w:ind w:left="360" w:firstLine="360"/>
         <w:rPr>
           <w:color w:val="000000" w:themeColor="text1"/>
           <w:lang w:val="en-LV"/>
@@ -2443,125 +2452,39 @@
           <w:color w:val="000000" w:themeColor="text1"/>
           <w:lang w:val="en-LV"/>
         </w:rPr>
-        <w:t>Types of Multi-Agent Systems</w:t>
+        <w:t>Competitive Multi-Agent Systems: In this system, agents compete with each other to achieve their individual goals. For example, a group of traders competing in the stock market.</w:t>
       </w:r>
     </w:p>
     <w:p>
       <w:pPr>
         <w:pStyle w:val="Teksts"/>
-        <w:ind w:left="360" w:firstLine="360"/>
         <w:rPr>
           <w:color w:val="000000" w:themeColor="text1"/>
           <w:lang w:val="en-LV"/>
         </w:rPr>
       </w:pPr>
-    </w:p>
-    <w:p>
-      <w:pPr>
-        <w:pStyle w:val="Teksts"/>
+      <w:r>
         <w:rPr>
           <w:color w:val="000000" w:themeColor="text1"/>
           <w:lang w:val="en-LV"/>
         </w:rPr>
-      </w:pPr>
-      <w:r>
+        <w:t>Coordination Multi-Agent Systems: Agents in this system coordinate their actions to avoid conflicts and achieve their objectives. For example, a group of self-driving cars coordinating to avoid collisions.</w:t>
+      </w:r>
+    </w:p>
+    <w:p>
+      <w:pPr>
+        <w:pStyle w:val="Teksts"/>
         <w:rPr>
           <w:color w:val="000000" w:themeColor="text1"/>
           <w:lang w:val="en-LV"/>
         </w:rPr>
-        <w:t>There are different types of multi-agent systems, depending on the characteristics of the agents and their interactions. Some common types include:</w:t>
-      </w:r>
-    </w:p>
-    <w:p>
-      <w:pPr>
-        <w:pStyle w:val="Teksts"/>
-        <w:ind w:left="360" w:firstLine="360"/>
+      </w:pPr>
+      <w:r>
         <w:rPr>
           <w:color w:val="000000" w:themeColor="text1"/>
           <w:lang w:val="en-LV"/>
         </w:rPr>
-      </w:pPr>
-    </w:p>
-    <w:p>
-      <w:pPr>
-        <w:pStyle w:val="Teksts"/>
-        <w:rPr>
-          <w:color w:val="000000" w:themeColor="text1"/>
-          <w:lang w:val="en-LV"/>
-        </w:rPr>
-      </w:pPr>
-      <w:r>
-        <w:rPr>
-          <w:color w:val="000000" w:themeColor="text1"/>
-          <w:lang w:val="en-LV"/>
-        </w:rPr>
-        <w:t>Cooperative Multi-Agent Systems: Agents in this system work together to achieve a common goal. For example, a team of robots working together to assemble a product.</w:t>
-      </w:r>
-    </w:p>
-    <w:p>
-      <w:pPr>
-        <w:pStyle w:val="Teksts"/>
-        <w:rPr>
-          <w:color w:val="000000" w:themeColor="text1"/>
-          <w:lang w:val="en-LV"/>
-        </w:rPr>
-      </w:pPr>
-      <w:r>
-        <w:rPr>
-          <w:color w:val="000000" w:themeColor="text1"/>
-          <w:lang w:val="en-LV"/>
-        </w:rPr>
-        <w:t>Competitive Multi-Agent Systems: In this system, agents compete with each other to achieve their individual goals. For example, a group of traders competing in the stock market.</w:t>
-      </w:r>
-    </w:p>
-    <w:p>
-      <w:pPr>
-        <w:pStyle w:val="Teksts"/>
-        <w:rPr>
-          <w:color w:val="000000" w:themeColor="text1"/>
-          <w:lang w:val="en-LV"/>
-        </w:rPr>
-      </w:pPr>
-      <w:r>
-        <w:rPr>
-          <w:color w:val="000000" w:themeColor="text1"/>
-          <w:lang w:val="en-LV"/>
-        </w:rPr>
-        <w:t>Coordination Multi-Agent Systems: Agents in this system coordinate their actions to avoid conflicts and achieve their objectives. For example, a group of self-driving cars coordinating to avoid collisions.</w:t>
-      </w:r>
-    </w:p>
-    <w:p>
-      <w:pPr>
-        <w:pStyle w:val="Teksts"/>
-        <w:rPr>
-          <w:color w:val="000000" w:themeColor="text1"/>
-          <w:lang w:val="en-LV"/>
-        </w:rPr>
-      </w:pPr>
-      <w:r>
-        <w:rPr>
-          <w:color w:val="000000" w:themeColor="text1"/>
-          <w:lang w:val="en-LV"/>
-        </w:rPr>
-        <w:lastRenderedPageBreak/>
         <w:t>Negotiation Multi-Agent Systems: Agents in this system negotiate with each other to achieve their objectives. For example, a group of buyers and sellers negotiating a price.</w:t>
-      </w:r>
-    </w:p>
-    <w:p>
-      <w:pPr>
-        <w:pStyle w:val="Teksts"/>
-        <w:ind w:left="360" w:firstLine="360"/>
-        <w:rPr>
-          <w:color w:val="000000" w:themeColor="text1"/>
-          <w:lang w:val="en-LV"/>
-        </w:rPr>
-      </w:pPr>
-      <w:r>
-        <w:rPr>
-          <w:color w:val="000000" w:themeColor="text1"/>
-          <w:lang w:val="en-LV"/>
-        </w:rPr>
-        <w:t>Characteristics of Multi-Agent Systems</w:t>
       </w:r>
     </w:p>
     <w:p>
@@ -2573,7 +2496,10 @@
         </w:numPr>
       </w:pPr>
       <w:r>
-        <w:t>Vairāku aģentu sistēmu raksturlielumi</w:t>
+        <w:t>Vairāku aģentu sistēmu rakstur</w:t>
+      </w:r>
+      <w:r>
+        <w:t>īgas īpašības</w:t>
       </w:r>
     </w:p>
     <w:p>
@@ -2615,6 +2541,7 @@
           <w:color w:val="000000" w:themeColor="text1"/>
           <w:lang w:val="en-LV"/>
         </w:rPr>
+        <w:lastRenderedPageBreak/>
         <w:t>Decentralized Control: Each agent has its own control and decision-making processes, making the system more scalable and robust.</w:t>
       </w:r>
     </w:p>
@@ -3683,7 +3610,7 @@
                 <v:shape id="_x0000_i1025" type="#_x0000_t75" alt="" style="width:108pt;height:65.7pt;mso-width-percent:0;mso-height-percent:0;mso-width-percent:0;mso-height-percent:0" o:ole="">
                   <v:imagedata r:id="rId22" o:title=""/>
                 </v:shape>
-                <o:OLEObject Type="Embed" ProgID="PBrush" ShapeID="_x0000_i1025" DrawAspect="Content" ObjectID="_1740159586" r:id="rId23"/>
+                <o:OLEObject Type="Embed" ProgID="PBrush" ShapeID="_x0000_i1025" DrawAspect="Content" ObjectID="_1740994479" r:id="rId23"/>
               </w:object>
             </w:r>
           </w:p>
@@ -8815,7 +8742,7 @@
 </file>
 
 <file path=customXml/item1.xml><?xml version="1.0" encoding="utf-8"?>
-<b:Sources xmlns:b="http://schemas.openxmlformats.org/officeDocument/2006/bibliography" xmlns="http://schemas.openxmlformats.org/officeDocument/2006/bibliography" SelectedStyle="\APASixthEditionOfficeOnline.xsl" StyleName="APA" Version="6">
+<b:Sources xmlns:b="http://schemas.openxmlformats.org/officeDocument/2006/bibliography" xmlns="http://schemas.openxmlformats.org/officeDocument/2006/bibliography" SelectedStyle="/IEEE2006OfficeOnline.xsl" StyleName="IEEE" Version="2006">
   <b:Source>
     <b:SourceType>Book</b:SourceType>
     <b:Title>Introduction to Autonomous Mobile Robots</b:Title>
@@ -8837,7 +8764,7 @@
     </b:Author>
     <b:Edition>second edition</b:Edition>
     <b:Tag>introduction-to-autonomous-mobile-robots</b:Tag>
-    <b:RefOrder>1</b:RefOrder>
+    <b:RefOrder>3</b:RefOrder>
   </b:Source>
   <b:Source>
     <b:SourceType>Journal Article</b:SourceType>
@@ -8868,7 +8795,7 @@
       </b:Editor>
     </b:Author>
     <b:Tag>the-path-planning-of-cleaner-robot-for-coverage-region-using-genetic-algorithms</b:Tag>
-    <b:RefOrder>2</b:RefOrder>
+    <b:RefOrder>1</b:RefOrder>
   </b:Source>
   <b:Source>
     <b:SourceType>Journal Article</b:SourceType>
@@ -8895,7 +8822,7 @@
       </b:Editor>
     </b:Author>
     <b:Tag>roombas-and-landroids:-do-domestic-service-robots-save-energy?</b:Tag>
-    <b:RefOrder>3</b:RefOrder>
+    <b:RefOrder>2</b:RefOrder>
   </b:Source>
   <b:Source>
     <b:SourceType>Journal Article</b:SourceType>
@@ -9214,7 +9141,7 @@
 </file>
 
 <file path=customXml/itemProps1.xml><?xml version="1.0" encoding="utf-8"?>
-<ds:datastoreItem xmlns:ds="http://schemas.openxmlformats.org/officeDocument/2006/customXml" ds:itemID="{B44D1DCC-4FE2-415C-9BAD-E5B79B070D19}">
+<ds:datastoreItem xmlns:ds="http://schemas.openxmlformats.org/officeDocument/2006/customXml" ds:itemID="{25BB9964-C630-2E43-B23B-97023575373B}">
   <ds:schemaRefs>
     <ds:schemaRef ds:uri="http://schemas.openxmlformats.org/officeDocument/2006/bibliography"/>
   </ds:schemaRefs>

</xml_diff>

<commit_message>
Added agent colors, coverage trails and sensors
</commit_message>
<xml_diff>
--- a/Misc/bakalaura_darbs.docx
+++ b/Misc/bakalaura_darbs.docx
@@ -646,11 +646,11 @@
       <w:bookmarkStart w:id="0" w:name="_Toc88601890"/>
       <w:bookmarkStart w:id="1" w:name="_Toc88602594"/>
       <w:bookmarkStart w:id="2" w:name="_Toc122525248"/>
-      <w:bookmarkStart w:id="3" w:name="_Ref84599159"/>
-      <w:bookmarkStart w:id="4" w:name="_Toc95713114"/>
-      <w:bookmarkStart w:id="5" w:name="_Toc99252554"/>
-      <w:bookmarkStart w:id="6" w:name="_Toc442989572"/>
-      <w:bookmarkStart w:id="7" w:name="_Toc132195511"/>
+      <w:bookmarkStart w:id="3" w:name="_Toc132195511"/>
+      <w:bookmarkStart w:id="4" w:name="_Ref84599159"/>
+      <w:bookmarkStart w:id="5" w:name="_Toc95713114"/>
+      <w:bookmarkStart w:id="6" w:name="_Toc99252554"/>
+      <w:bookmarkStart w:id="7" w:name="_Toc442989572"/>
       <w:r>
         <w:lastRenderedPageBreak/>
         <w:t>Anotācija</w:t>
@@ -658,7 +658,7 @@
       <w:bookmarkEnd w:id="0"/>
       <w:bookmarkEnd w:id="1"/>
       <w:bookmarkEnd w:id="2"/>
-      <w:bookmarkEnd w:id="7"/>
+      <w:bookmarkEnd w:id="3"/>
     </w:p>
     <w:p>
       <w:pPr>
@@ -797,10 +797,10 @@
       <w:bookmarkStart w:id="13" w:name="_Toc88602596"/>
       <w:bookmarkStart w:id="14" w:name="_Toc122525250"/>
       <w:bookmarkStart w:id="15" w:name="_Toc132195513"/>
-      <w:bookmarkEnd w:id="3"/>
       <w:bookmarkEnd w:id="4"/>
       <w:bookmarkEnd w:id="5"/>
       <w:bookmarkEnd w:id="6"/>
+      <w:bookmarkEnd w:id="7"/>
       <w:r>
         <w:lastRenderedPageBreak/>
         <w:t>Satura rādītāj</w:t>
@@ -6202,15 +6202,15 @@
       <w:pPr>
         <w:pStyle w:val="1-lmea-virsraksts"/>
       </w:pPr>
-      <w:bookmarkStart w:id="16" w:name="_Hlk127813142"/>
-      <w:bookmarkStart w:id="17" w:name="_Toc132195514"/>
+      <w:bookmarkStart w:id="16" w:name="_Toc132195514"/>
+      <w:bookmarkStart w:id="17" w:name="_Hlk127813142"/>
       <w:r>
         <w:lastRenderedPageBreak/>
         <w:t>Ievads</w:t>
       </w:r>
-      <w:bookmarkEnd w:id="17"/>
-    </w:p>
-    <w:bookmarkEnd w:id="16"/>
+      <w:bookmarkEnd w:id="16"/>
+    </w:p>
+    <w:bookmarkEnd w:id="17"/>
     <w:p>
       <w:pPr>
         <w:ind w:firstLine="708"/>
@@ -6425,31 +6425,7 @@
         <w:pStyle w:val="Uzskaitjums-aizzmes"/>
       </w:pPr>
       <w:r>
-        <w:t xml:space="preserve">Uzlabota efektivitāte: Pētījumi par </w:t>
-      </w:r>
-      <w:r>
-        <w:t>vairāku aģentu</w:t>
-      </w:r>
-      <w:r>
-        <w:t xml:space="preserve"> ceļu plānošanu telpu pārklājumam var nove</w:t>
-      </w:r>
-      <w:r>
-        <w:t>st</w:t>
-      </w:r>
-      <w:r>
-        <w:t xml:space="preserve"> pie efektīvākiem tīrīšanas algoritm</w:t>
-      </w:r>
-      <w:r>
-        <w:t>ie</w:t>
-      </w:r>
-      <w:r>
-        <w:t xml:space="preserve">m, ļaujot mājas tīrīšanas robotiem pārklāt visu iekštelpu ar minimālu lieko darbību </w:t>
-      </w:r>
-      <w:r>
-        <w:t xml:space="preserve">skaitu </w:t>
-      </w:r>
-      <w:r>
-        <w:t>un samazinot tīrīšanas laiku. Šāda paaugstināta efektivitāte var būt pievilcīgs pārdošanas arguments patērētājiem, veicinot šo robotu tirgus pieprasījumu.</w:t>
+        <w:t>Uzlabota efektivitāte: Pētījumi par vairāku aģentu ceļu plānošanu telpu pārklājumam var novest pie efektīvākiem tīrīšanas algoritmiem, ļaujot mājas tīrīšanas robotiem pārklāt visu iekštelpu ar minimālu lieko darbību skaitu un samazinot tīrīšanas laiku. Šāda paaugstināta efektivitāte var būt pievilcīgs pārdošanas arguments patērētājiem, veicinot šo robotu tirgus pieprasījumu.</w:t>
       </w:r>
     </w:p>
     <w:p>
@@ -6457,43 +6433,7 @@
         <w:pStyle w:val="Uzskaitjums-aizzmes"/>
       </w:pPr>
       <w:r>
-        <w:t>Koordinācija starp vairākiem robotiem: Lielākās mājsaimniecībās vai kom</w:t>
-      </w:r>
-      <w:r>
-        <w:t>e</w:t>
-      </w:r>
-      <w:r>
-        <w:t>rc</w:t>
-      </w:r>
-      <w:r>
-        <w:t>iālās telpās</w:t>
-      </w:r>
-      <w:r>
-        <w:t xml:space="preserve"> vairāku tīrīšanas robotu izvietošana var nodrošināt ātrāku un efektīvāku tīrīšanu. Tomēr vairāku robotu darbības koordinēšana var būt sarežģīta. </w:t>
-      </w:r>
-      <w:r>
-        <w:t>Vairāku aģentu</w:t>
-      </w:r>
-      <w:r>
-        <w:t xml:space="preserve"> </w:t>
-      </w:r>
-      <w:r>
-        <w:t>virzītās</w:t>
-      </w:r>
-      <w:r>
-        <w:t xml:space="preserve"> </w:t>
-      </w:r>
-      <w:r>
-        <w:t>ap</w:t>
-      </w:r>
-      <w:r>
-        <w:t>mācī</w:t>
-      </w:r>
-      <w:r>
-        <w:t>bas</w:t>
-      </w:r>
-      <w:r>
-        <w:t xml:space="preserve"> pieejas var palīdzēt izstrādāt algoritmus, kas ļauj vairākiem tīrīšanas robotiem efektīvi koordinēt savas darbības, izvairoties no sadursmēm un nodrošinot vides pilnīgu pārklājumu.</w:t>
+        <w:t>Koordinācija starp vairākiem robotiem: Lielākās mājsaimniecībās vai komerciālās telpās vairāku tīrīšanas robotu izvietošana var nodrošināt ātrāku un efektīvāku tīrīšanu. Tomēr vairāku robotu darbības koordinēšana var būt sarežģīta. Vairāku aģentu virzītās apmācības pieejas var palīdzēt izstrādāt algoritmus, kas ļauj vairākiem tīrīšanas robotiem efektīvi koordinēt savas darbības, izvairoties no sadursmēm un nodrošinot vides pilnīgu pārklājumu.</w:t>
       </w:r>
     </w:p>
     <w:p>
@@ -6501,31 +6441,7 @@
         <w:pStyle w:val="Uzskaitjums-aizzmes"/>
       </w:pPr>
       <w:r>
-        <w:t xml:space="preserve">Pielāgošanās dinamiskām vidēm: Iekštelpu vide var būt sarežģīta un dinamiska, laika gaitā pārvietojot mēbeles vai citus šķēršļus. </w:t>
-      </w:r>
-      <w:r>
-        <w:t>Vairāku aģentu</w:t>
-      </w:r>
-      <w:r>
-        <w:t xml:space="preserve"> </w:t>
-      </w:r>
-      <w:r>
-        <w:t>virzītā</w:t>
-      </w:r>
-      <w:r>
-        <w:t xml:space="preserve"> </w:t>
-      </w:r>
-      <w:r>
-        <w:t>ap</w:t>
-      </w:r>
-      <w:r>
-        <w:t>mācī</w:t>
-      </w:r>
-      <w:r>
-        <w:t>ba</w:t>
-      </w:r>
-      <w:r>
-        <w:t xml:space="preserve"> var ļaut tīrīšanas robotiem pielāgot savas ceļu plānošanas stratēģijas pārklājumam atbilstoši vides izmaiņām, nodrošinot efektīvu tīrīšanu pat tad, ja vide mainās .</w:t>
+        <w:t>Pielāgošanās dinamiskām vidēm: Iekštelpu vide var būt sarežģīta un dinamiska, laika gaitā pārvietojot mēbeles vai citus šķēršļus. Vairāku aģentu virzītā apmācība var ļaut tīrīšanas robotiem pielāgot savas ceļu plānošanas stratēģijas pārklājumam atbilstoši vides izmaiņām, nodrošinot efektīvu tīrīšanu pat tad, ja vide mainās .</w:t>
       </w:r>
     </w:p>
     <w:p>
@@ -6543,10 +6459,7 @@
         <w:t xml:space="preserve"> paveikt pilna pārklājuma ceļa meklēšanu vairākiem aģentiem</w:t>
       </w:r>
       <w:r>
-        <w:t xml:space="preserve"> </w:t>
-      </w:r>
-      <w:r>
-        <w:t>virtuālajās vidēs</w:t>
+        <w:t xml:space="preserve"> virtuālajās vidēs</w:t>
       </w:r>
       <w:r>
         <w:t xml:space="preserve"> izmantojot virzītās apmācības metodi</w:t>
@@ -7953,12 +7866,12 @@
           <w:numId w:val="25"/>
         </w:numPr>
       </w:pPr>
-      <w:bookmarkStart w:id="38" w:name="_Hlk122523056"/>
-      <w:bookmarkStart w:id="39" w:name="_Toc132195531"/>
+      <w:bookmarkStart w:id="38" w:name="_Toc132195531"/>
+      <w:bookmarkStart w:id="39" w:name="_Hlk122523056"/>
       <w:r>
         <w:t>ProBlēmas Nostādne</w:t>
       </w:r>
-      <w:bookmarkEnd w:id="39"/>
+      <w:bookmarkEnd w:id="38"/>
     </w:p>
     <w:p>
       <w:pPr>
@@ -9272,19 +9185,13 @@
         <w:t xml:space="preserve">), lai izvēlētos darbības. Asinhronās priekšrocības </w:t>
       </w:r>
       <w:r>
-        <w:t>d</w:t>
-      </w:r>
-      <w:r>
-        <w:t>arītāja</w:t>
+        <w:t>darītāja</w:t>
       </w:r>
       <w:r>
         <w:t xml:space="preserve">-kritiķa (A2C) un tā paralēlā versija A3C ir populāras </w:t>
       </w:r>
       <w:r>
-        <w:t>d</w:t>
-      </w:r>
-      <w:r>
-        <w:t>arītāja</w:t>
+        <w:t>darītāja</w:t>
       </w:r>
       <w:r>
         <w:t xml:space="preserve">-kritiķa metodes </w:t>
@@ -10256,16 +10163,7 @@
       <w:r>
         <w:br w:type="page"/>
       </w:r>
-    </w:p>
-    <w:p>
-      <w:pPr>
-        <w:pStyle w:val="Teksts"/>
-        <w:rPr>
-          <w:rFonts w:ascii="Times New Roman Bold" w:hAnsi="Times New Roman Bold"/>
-          <w:sz w:val="28"/>
-          <w:szCs w:val="28"/>
-        </w:rPr>
-      </w:pPr>
+      <w:bookmarkStart w:id="76" w:name="_Toc132195568"/>
     </w:p>
     <w:p>
       <w:pPr>
@@ -10278,14 +10176,14 @@
           <w:color w:val="000000" w:themeColor="text1"/>
         </w:rPr>
       </w:pPr>
-      <w:bookmarkStart w:id="76" w:name="_Toc132195568"/>
       <w:r>
         <w:rPr>
           <w:color w:val="000000" w:themeColor="text1"/>
         </w:rPr>
+        <w:lastRenderedPageBreak/>
         <w:t>Iekštelpas vides procedurāla ģenerēšana</w:t>
       </w:r>
-      <w:bookmarkEnd w:id="38"/>
+      <w:bookmarkEnd w:id="39"/>
       <w:bookmarkEnd w:id="76"/>
     </w:p>
     <w:p>
@@ -10432,6 +10330,7 @@
                     <w:rPr>
                       <w:noProof/>
                     </w:rPr>
+                    <w:lastRenderedPageBreak/>
                     <w:drawing>
                       <wp:inline distT="0" distB="0" distL="0" distR="0" wp14:anchorId="636A8879" wp14:editId="09717D61">
                         <wp:extent cx="2261999" cy="1939636"/>
@@ -10981,10 +10880,10 @@
                   <v:path o:extrusionok="f" gradientshapeok="t" o:connecttype="rect"/>
                   <o:lock v:ext="edit" aspectratio="t"/>
                 </v:shapetype>
-                <v:shape id="_x0000_i1025" type="#_x0000_t75" alt="" style="width:108pt;height:65.45pt;mso-width-percent:0;mso-height-percent:0;mso-width-percent:0;mso-height-percent:0" o:ole="">
+                <v:shape id="_x0000_i1025" type="#_x0000_t75" alt="" style="width:108pt;height:65.4pt;mso-width-percent:0;mso-height-percent:0;mso-width-percent:0;mso-height-percent:0" o:ole="">
                   <v:imagedata r:id="rId22" o:title=""/>
                 </v:shape>
-                <o:OLEObject Type="Embed" ProgID="PBrush" ShapeID="_x0000_i1025" DrawAspect="Content" ObjectID="_1742813600" r:id="rId23"/>
+                <o:OLEObject Type="Embed" ProgID="PBrush" ShapeID="_x0000_i1025" DrawAspect="Content" ObjectID="_1743184493" r:id="rId23"/>
               </w:object>
             </w:r>
           </w:p>
@@ -11213,7 +11112,19 @@
               <w:pStyle w:val="Attla-nosaukums"/>
             </w:pPr>
             <w:r>
-              <w:t>3.att. Procedurāli ģenerēto vižu piemēri ar durvīm</w:t>
+              <w:t>3.att. Procedurāli ģenerēt</w:t>
+            </w:r>
+            <w:r>
+              <w:t>o</w:t>
+            </w:r>
+            <w:r>
+              <w:t xml:space="preserve"> vi</w:t>
+            </w:r>
+            <w:r>
+              <w:t>žu</w:t>
+            </w:r>
+            <w:r>
+              <w:t xml:space="preserve"> piemēri ar durvīm</w:t>
             </w:r>
           </w:p>
         </w:tc>
@@ -11297,6 +11208,430 @@
       </w:r>
       <w:r>
         <w:t>.</w:t>
+      </w:r>
+    </w:p>
+    <w:tbl>
+      <w:tblPr>
+        <w:tblStyle w:val="TableGrid"/>
+        <w:tblW w:w="0" w:type="auto"/>
+        <w:tblLook w:val="04A0" w:firstRow="1" w:lastRow="0" w:firstColumn="1" w:lastColumn="0" w:noHBand="0" w:noVBand="1"/>
+      </w:tblPr>
+      <w:tblGrid>
+        <w:gridCol w:w="4145"/>
+        <w:gridCol w:w="4146"/>
+      </w:tblGrid>
+      <w:tr>
+        <w:tc>
+          <w:tcPr>
+            <w:tcW w:w="4145" w:type="dxa"/>
+            <w:tcBorders>
+              <w:top w:val="nil"/>
+              <w:left w:val="nil"/>
+              <w:bottom w:val="nil"/>
+              <w:right w:val="nil"/>
+            </w:tcBorders>
+            <w:vAlign w:val="center"/>
+          </w:tcPr>
+          <w:p>
+            <w:pPr>
+              <w:pStyle w:val="Teksts"/>
+              <w:ind w:firstLine="0"/>
+              <w:jc w:val="center"/>
+            </w:pPr>
+            <w:r>
+              <w:drawing>
+                <wp:inline distT="0" distB="0" distL="0" distR="0" wp14:anchorId="77646088" wp14:editId="6CEDD2E0">
+                  <wp:extent cx="2194560" cy="1741425"/>
+                  <wp:effectExtent l="0" t="0" r="0" b="0"/>
+                  <wp:docPr id="7" name="Picture 7"/>
+                  <wp:cNvGraphicFramePr>
+                    <a:graphicFrameLocks xmlns:a="http://schemas.openxmlformats.org/drawingml/2006/main" noChangeAspect="1"/>
+                  </wp:cNvGraphicFramePr>
+                  <a:graphic xmlns:a="http://schemas.openxmlformats.org/drawingml/2006/main">
+                    <a:graphicData uri="http://schemas.openxmlformats.org/drawingml/2006/picture">
+                      <pic:pic xmlns:pic="http://schemas.openxmlformats.org/drawingml/2006/picture">
+                        <pic:nvPicPr>
+                          <pic:cNvPr id="1" name=""/>
+                          <pic:cNvPicPr/>
+                        </pic:nvPicPr>
+                        <pic:blipFill>
+                          <a:blip r:embed="rId26"/>
+                          <a:stretch>
+                            <a:fillRect/>
+                          </a:stretch>
+                        </pic:blipFill>
+                        <pic:spPr>
+                          <a:xfrm>
+                            <a:off x="0" y="0"/>
+                            <a:ext cx="2206747" cy="1751095"/>
+                          </a:xfrm>
+                          <a:prstGeom prst="rect">
+                            <a:avLst/>
+                          </a:prstGeom>
+                        </pic:spPr>
+                      </pic:pic>
+                    </a:graphicData>
+                  </a:graphic>
+                </wp:inline>
+              </w:drawing>
+            </w:r>
+          </w:p>
+        </w:tc>
+        <w:tc>
+          <w:tcPr>
+            <w:tcW w:w="4146" w:type="dxa"/>
+            <w:tcBorders>
+              <w:top w:val="nil"/>
+              <w:left w:val="nil"/>
+              <w:bottom w:val="nil"/>
+              <w:right w:val="nil"/>
+            </w:tcBorders>
+            <w:vAlign w:val="center"/>
+          </w:tcPr>
+          <w:p>
+            <w:pPr>
+              <w:pStyle w:val="Teksts"/>
+              <w:ind w:firstLine="0"/>
+              <w:jc w:val="center"/>
+            </w:pPr>
+            <w:r>
+              <w:drawing>
+                <wp:inline distT="0" distB="0" distL="0" distR="0" wp14:anchorId="6F1BF265" wp14:editId="5FC94110">
+                  <wp:extent cx="2065020" cy="1846353"/>
+                  <wp:effectExtent l="0" t="0" r="0" b="1905"/>
+                  <wp:docPr id="11" name="Picture 11"/>
+                  <wp:cNvGraphicFramePr>
+                    <a:graphicFrameLocks xmlns:a="http://schemas.openxmlformats.org/drawingml/2006/main" noChangeAspect="1"/>
+                  </wp:cNvGraphicFramePr>
+                  <a:graphic xmlns:a="http://schemas.openxmlformats.org/drawingml/2006/main">
+                    <a:graphicData uri="http://schemas.openxmlformats.org/drawingml/2006/picture">
+                      <pic:pic xmlns:pic="http://schemas.openxmlformats.org/drawingml/2006/picture">
+                        <pic:nvPicPr>
+                          <pic:cNvPr id="1" name=""/>
+                          <pic:cNvPicPr/>
+                        </pic:nvPicPr>
+                        <pic:blipFill>
+                          <a:blip r:embed="rId27"/>
+                          <a:stretch>
+                            <a:fillRect/>
+                          </a:stretch>
+                        </pic:blipFill>
+                        <pic:spPr>
+                          <a:xfrm>
+                            <a:off x="0" y="0"/>
+                            <a:ext cx="2074646" cy="1854960"/>
+                          </a:xfrm>
+                          <a:prstGeom prst="rect">
+                            <a:avLst/>
+                          </a:prstGeom>
+                        </pic:spPr>
+                      </pic:pic>
+                    </a:graphicData>
+                  </a:graphic>
+                </wp:inline>
+              </w:drawing>
+            </w:r>
+          </w:p>
+        </w:tc>
+      </w:tr>
+      <w:tr>
+        <w:tc>
+          <w:tcPr>
+            <w:tcW w:w="4145" w:type="dxa"/>
+            <w:tcBorders>
+              <w:top w:val="nil"/>
+              <w:left w:val="nil"/>
+              <w:bottom w:val="nil"/>
+              <w:right w:val="nil"/>
+            </w:tcBorders>
+            <w:vAlign w:val="center"/>
+          </w:tcPr>
+          <w:p>
+            <w:pPr>
+              <w:pStyle w:val="Teksts"/>
+              <w:ind w:firstLine="0"/>
+              <w:jc w:val="center"/>
+            </w:pPr>
+            <w:r>
+              <w:drawing>
+                <wp:inline distT="0" distB="0" distL="0" distR="0" wp14:anchorId="79775F5E" wp14:editId="4CAFA967">
+                  <wp:extent cx="2300648" cy="1706430"/>
+                  <wp:effectExtent l="0" t="0" r="4445" b="8255"/>
+                  <wp:docPr id="12" name="Picture 12"/>
+                  <wp:cNvGraphicFramePr>
+                    <a:graphicFrameLocks xmlns:a="http://schemas.openxmlformats.org/drawingml/2006/main" noChangeAspect="1"/>
+                  </wp:cNvGraphicFramePr>
+                  <a:graphic xmlns:a="http://schemas.openxmlformats.org/drawingml/2006/main">
+                    <a:graphicData uri="http://schemas.openxmlformats.org/drawingml/2006/picture">
+                      <pic:pic xmlns:pic="http://schemas.openxmlformats.org/drawingml/2006/picture">
+                        <pic:nvPicPr>
+                          <pic:cNvPr id="1" name=""/>
+                          <pic:cNvPicPr/>
+                        </pic:nvPicPr>
+                        <pic:blipFill>
+                          <a:blip r:embed="rId28"/>
+                          <a:stretch>
+                            <a:fillRect/>
+                          </a:stretch>
+                        </pic:blipFill>
+                        <pic:spPr>
+                          <a:xfrm>
+                            <a:off x="0" y="0"/>
+                            <a:ext cx="2309036" cy="1712652"/>
+                          </a:xfrm>
+                          <a:prstGeom prst="rect">
+                            <a:avLst/>
+                          </a:prstGeom>
+                        </pic:spPr>
+                      </pic:pic>
+                    </a:graphicData>
+                  </a:graphic>
+                </wp:inline>
+              </w:drawing>
+            </w:r>
+          </w:p>
+        </w:tc>
+        <w:tc>
+          <w:tcPr>
+            <w:tcW w:w="4146" w:type="dxa"/>
+            <w:tcBorders>
+              <w:top w:val="nil"/>
+              <w:left w:val="nil"/>
+              <w:bottom w:val="nil"/>
+              <w:right w:val="nil"/>
+            </w:tcBorders>
+            <w:vAlign w:val="center"/>
+          </w:tcPr>
+          <w:p>
+            <w:pPr>
+              <w:pStyle w:val="Teksts"/>
+              <w:ind w:firstLine="0"/>
+              <w:jc w:val="center"/>
+            </w:pPr>
+            <w:r>
+              <w:drawing>
+                <wp:inline distT="0" distB="0" distL="0" distR="0" wp14:anchorId="44CC5633" wp14:editId="5271D470">
+                  <wp:extent cx="2438400" cy="1450820"/>
+                  <wp:effectExtent l="0" t="0" r="0" b="0"/>
+                  <wp:docPr id="13" name="Picture 13"/>
+                  <wp:cNvGraphicFramePr>
+                    <a:graphicFrameLocks xmlns:a="http://schemas.openxmlformats.org/drawingml/2006/main" noChangeAspect="1"/>
+                  </wp:cNvGraphicFramePr>
+                  <a:graphic xmlns:a="http://schemas.openxmlformats.org/drawingml/2006/main">
+                    <a:graphicData uri="http://schemas.openxmlformats.org/drawingml/2006/picture">
+                      <pic:pic xmlns:pic="http://schemas.openxmlformats.org/drawingml/2006/picture">
+                        <pic:nvPicPr>
+                          <pic:cNvPr id="1" name=""/>
+                          <pic:cNvPicPr/>
+                        </pic:nvPicPr>
+                        <pic:blipFill>
+                          <a:blip r:embed="rId29"/>
+                          <a:stretch>
+                            <a:fillRect/>
+                          </a:stretch>
+                        </pic:blipFill>
+                        <pic:spPr>
+                          <a:xfrm>
+                            <a:off x="0" y="0"/>
+                            <a:ext cx="2447338" cy="1456138"/>
+                          </a:xfrm>
+                          <a:prstGeom prst="rect">
+                            <a:avLst/>
+                          </a:prstGeom>
+                        </pic:spPr>
+                      </pic:pic>
+                    </a:graphicData>
+                  </a:graphic>
+                </wp:inline>
+              </w:drawing>
+            </w:r>
+          </w:p>
+        </w:tc>
+      </w:tr>
+      <w:tr>
+        <w:tc>
+          <w:tcPr>
+            <w:tcW w:w="8291" w:type="dxa"/>
+            <w:gridSpan w:val="2"/>
+            <w:tcBorders>
+              <w:top w:val="nil"/>
+              <w:left w:val="nil"/>
+              <w:bottom w:val="nil"/>
+              <w:right w:val="nil"/>
+            </w:tcBorders>
+          </w:tcPr>
+          <w:p>
+            <w:pPr>
+              <w:pStyle w:val="Attla-nosaukums"/>
+            </w:pPr>
+            <w:r>
+              <w:t>4.att. Procedurāli ģenerēto vižu piemēri ar durvīm un mēbelēm</w:t>
+            </w:r>
+          </w:p>
+        </w:tc>
+      </w:tr>
+    </w:tbl>
+    <w:p>
+      <w:pPr>
+        <w:pStyle w:val="Teksts"/>
+      </w:pPr>
+    </w:p>
+    <w:p>
+      <w:pPr>
+        <w:spacing w:after="160" w:line="259" w:lineRule="auto"/>
+        <w:jc w:val="left"/>
+      </w:pPr>
+      <w:r>
+        <w:br w:type="page"/>
+      </w:r>
+    </w:p>
+    <w:p>
+      <w:pPr>
+        <w:pStyle w:val="1-lmea-virsraksts"/>
+        <w:numPr>
+          <w:ilvl w:val="0"/>
+          <w:numId w:val="25"/>
+        </w:numPr>
+      </w:pPr>
+      <w:r>
+        <w:lastRenderedPageBreak/>
+        <w:t>Aģents</w:t>
+      </w:r>
+    </w:p>
+    <w:p>
+      <w:pPr>
+        <w:spacing w:after="160" w:line="259" w:lineRule="auto"/>
+        <w:jc w:val="center"/>
+      </w:pPr>
+      <w:r>
+        <w:drawing>
+          <wp:inline distT="0" distB="0" distL="0" distR="0" wp14:anchorId="3D75E183" wp14:editId="3AF9ECC6">
+            <wp:extent cx="4236720" cy="3211353"/>
+            <wp:effectExtent l="0" t="0" r="0" b="8255"/>
+            <wp:docPr id="14" name="Picture 14"/>
+            <wp:cNvGraphicFramePr>
+              <a:graphicFrameLocks xmlns:a="http://schemas.openxmlformats.org/drawingml/2006/main" noChangeAspect="1"/>
+            </wp:cNvGraphicFramePr>
+            <a:graphic xmlns:a="http://schemas.openxmlformats.org/drawingml/2006/main">
+              <a:graphicData uri="http://schemas.openxmlformats.org/drawingml/2006/picture">
+                <pic:pic xmlns:pic="http://schemas.openxmlformats.org/drawingml/2006/picture">
+                  <pic:nvPicPr>
+                    <pic:cNvPr id="1" name=""/>
+                    <pic:cNvPicPr/>
+                  </pic:nvPicPr>
+                  <pic:blipFill>
+                    <a:blip r:embed="rId30"/>
+                    <a:stretch>
+                      <a:fillRect/>
+                    </a:stretch>
+                  </pic:blipFill>
+                  <pic:spPr>
+                    <a:xfrm>
+                      <a:off x="0" y="0"/>
+                      <a:ext cx="4246206" cy="3218543"/>
+                    </a:xfrm>
+                    <a:prstGeom prst="rect">
+                      <a:avLst/>
+                    </a:prstGeom>
+                  </pic:spPr>
+                </pic:pic>
+              </a:graphicData>
+            </a:graphic>
+          </wp:inline>
+        </w:drawing>
+      </w:r>
+    </w:p>
+    <w:p>
+      <w:pPr>
+        <w:spacing w:after="160" w:line="259" w:lineRule="auto"/>
+        <w:jc w:val="center"/>
+      </w:pPr>
+    </w:p>
+    <w:p>
+      <w:pPr>
+        <w:spacing w:after="160" w:line="259" w:lineRule="auto"/>
+        <w:jc w:val="center"/>
+      </w:pPr>
+      <w:r>
+        <w:drawing>
+          <wp:inline distT="0" distB="0" distL="0" distR="0" wp14:anchorId="36F773CF" wp14:editId="4E22AEBB">
+            <wp:extent cx="3143689" cy="4591691"/>
+            <wp:effectExtent l="0" t="0" r="0" b="0"/>
+            <wp:docPr id="15" name="Picture 15"/>
+            <wp:cNvGraphicFramePr>
+              <a:graphicFrameLocks xmlns:a="http://schemas.openxmlformats.org/drawingml/2006/main" noChangeAspect="1"/>
+            </wp:cNvGraphicFramePr>
+            <a:graphic xmlns:a="http://schemas.openxmlformats.org/drawingml/2006/main">
+              <a:graphicData uri="http://schemas.openxmlformats.org/drawingml/2006/picture">
+                <pic:pic xmlns:pic="http://schemas.openxmlformats.org/drawingml/2006/picture">
+                  <pic:nvPicPr>
+                    <pic:cNvPr id="1" name=""/>
+                    <pic:cNvPicPr/>
+                  </pic:nvPicPr>
+                  <pic:blipFill>
+                    <a:blip r:embed="rId31"/>
+                    <a:stretch>
+                      <a:fillRect/>
+                    </a:stretch>
+                  </pic:blipFill>
+                  <pic:spPr>
+                    <a:xfrm>
+                      <a:off x="0" y="0"/>
+                      <a:ext cx="3143689" cy="4591691"/>
+                    </a:xfrm>
+                    <a:prstGeom prst="rect">
+                      <a:avLst/>
+                    </a:prstGeom>
+                  </pic:spPr>
+                </pic:pic>
+              </a:graphicData>
+            </a:graphic>
+          </wp:inline>
+        </w:drawing>
+      </w:r>
+    </w:p>
+    <w:p>
+      <w:pPr>
+        <w:spacing w:after="160" w:line="259" w:lineRule="auto"/>
+        <w:jc w:val="left"/>
+      </w:pPr>
+      <w:r>
+        <w:lastRenderedPageBreak/>
+        <w:drawing>
+          <wp:inline distT="0" distB="0" distL="0" distR="0" wp14:anchorId="72EADACE" wp14:editId="22F30180">
+            <wp:extent cx="5271135" cy="3617595"/>
+            <wp:effectExtent l="0" t="0" r="5715" b="1905"/>
+            <wp:docPr id="16" name="Picture 16" descr="Diagram&#10;&#10;Description automatically generated"/>
+            <wp:cNvGraphicFramePr>
+              <a:graphicFrameLocks xmlns:a="http://schemas.openxmlformats.org/drawingml/2006/main" noChangeAspect="1"/>
+            </wp:cNvGraphicFramePr>
+            <a:graphic xmlns:a="http://schemas.openxmlformats.org/drawingml/2006/main">
+              <a:graphicData uri="http://schemas.openxmlformats.org/drawingml/2006/picture">
+                <pic:pic xmlns:pic="http://schemas.openxmlformats.org/drawingml/2006/picture">
+                  <pic:nvPicPr>
+                    <pic:cNvPr id="16" name="Picture 16" descr="Diagram&#10;&#10;Description automatically generated"/>
+                    <pic:cNvPicPr/>
+                  </pic:nvPicPr>
+                  <pic:blipFill>
+                    <a:blip r:embed="rId32"/>
+                    <a:stretch>
+                      <a:fillRect/>
+                    </a:stretch>
+                  </pic:blipFill>
+                  <pic:spPr>
+                    <a:xfrm>
+                      <a:off x="0" y="0"/>
+                      <a:ext cx="5271135" cy="3617595"/>
+                    </a:xfrm>
+                    <a:prstGeom prst="rect">
+                      <a:avLst/>
+                    </a:prstGeom>
+                  </pic:spPr>
+                </pic:pic>
+              </a:graphicData>
+            </a:graphic>
+          </wp:inline>
+        </w:drawing>
       </w:r>
     </w:p>
     <w:p>
@@ -13193,7 +13528,7 @@
       </w:sdtContent>
     </w:sdt>
     <w:sectPr>
-      <w:footerReference w:type="default" r:id="rId26"/>
+      <w:footerReference w:type="default" r:id="rId33"/>
       <w:pgSz w:w="11907" w:h="16840" w:code="9"/>
       <w:pgMar w:top="1440" w:right="1803" w:bottom="1440" w:left="1803" w:header="709" w:footer="709" w:gutter="0"/>
       <w:cols w:space="708"/>
@@ -17789,6 +18124,7 @@
   </w:compat>
   <w:rsids>
     <w:rsidRoot w:val="005B6395"/>
+    <w:rsid w:val="003572A6"/>
     <w:rsid w:val="005B6395"/>
     <w:rsid w:val="006D1158"/>
     <w:rsid w:val="007A14DD"/>
@@ -17797,6 +18133,7 @@
     <w:rsid w:val="008D1DEB"/>
     <w:rsid w:val="009D0D2D"/>
     <w:rsid w:val="00D567E2"/>
+    <w:rsid w:val="00D978C6"/>
     <w:rsid w:val="00F7630F"/>
   </w:rsids>
   <m:mathPr>
@@ -17812,7 +18149,7 @@
     <m:intLim m:val="subSup"/>
     <m:naryLim m:val="undOvr"/>
   </m:mathPr>
-  <w:themeFontLang/>
+  <w:themeFontLang w:val="ru-RU"/>
   <w:clrSchemeMapping w:bg1="light1" w:t1="dark1" w:bg2="light2" w:t2="dark2" w:accent1="accent1" w:accent2="accent2" w:accent3="accent3" w:accent4="accent4" w:accent5="accent5" w:accent6="accent6" w:hyperlink="hyperlink" w:followedHyperlink="followedHyperlink"/>
   <w:decimalSymbol w:val=","/>
   <w:listSeparator w:val=";"/>
@@ -17828,7 +18165,7 @@
         <w:rFonts w:asciiTheme="minorHAnsi" w:eastAsiaTheme="minorEastAsia" w:hAnsiTheme="minorHAnsi" w:cstheme="minorBidi"/>
         <w:sz w:val="24"/>
         <w:szCs w:val="24"/>
-        <w:lang w:eastAsia="en-GB" w:bidi="ar-SA"/>
+        <w:lang w:val="ru-RU" w:eastAsia="en-GB" w:bidi="ar-SA"/>
       </w:rPr>
     </w:rPrDefault>
     <w:pPrDefault/>

</xml_diff>